<commit_message>
Self Review Topic 1 Complete
</commit_message>
<xml_diff>
--- a/Week2_AspectProgramming/Week2_Bibliography.docx
+++ b/Week2_AspectProgramming/Week2_Bibliography.docx
@@ -144,15 +144,33 @@
         <w:t xml:space="preserve">various components of the system. </w:t>
       </w:r>
       <w:r>
-        <w:t xml:space="preserve">This approach leads to modular designs that are loosely coupled and can be upgraded relatively easily. </w:t>
-      </w:r>
-    </w:p>
-    <w:p>
-      <w:pPr>
-        <w:ind w:firstLine="720"/>
-      </w:pPr>
-      <w:r>
-        <w:t>However, there are ‘aspects’ of the system which are difficult to prevent tight coupling, an example might be logging. How can the logging framework be decoupled when nearly every method must call it? Similarly, challenges can be seen with object caching, unrolling loops, security assertions, and retry policy to name a few.</w:t>
+        <w:t xml:space="preserve">This approach leads to modular designs that are loosely coupled and can be upgraded </w:t>
+      </w:r>
+      <w:r>
+        <w:t xml:space="preserve">with </w:t>
+      </w:r>
+      <w:r>
+        <w:t>relative eas</w:t>
+      </w:r>
+      <w:r>
+        <w:t>e</w:t>
+      </w:r>
+      <w:r>
+        <w:t>.</w:t>
+      </w:r>
+    </w:p>
+    <w:p>
+      <w:pPr>
+        <w:ind w:firstLine="720"/>
+      </w:pPr>
+      <w:r>
+        <w:t xml:space="preserve">However, there are ‘aspects’ of the system which are difficult to prevent tight coupling, an example might be logging. How can the logging framework be decoupled when nearly every method must call it? Similar challenges can be seen </w:t>
+      </w:r>
+      <w:r>
+        <w:t>across</w:t>
+      </w:r>
+      <w:r>
+        <w:t xml:space="preserve"> object caching, unrolling loops, security assertions, and retry policy.</w:t>
       </w:r>
       <w:r>
         <w:t xml:space="preserve"> </w:t>
@@ -180,6 +198,11 @@
         <w:t xml:space="preserve">require </w:t>
       </w:r>
       <w:r>
+        <w:rPr>
+          <w:rFonts w:ascii="Courier New" w:hAnsi="Courier New" w:cs="Courier New"/>
+          <w:sz w:val="20"/>
+          <w:szCs w:val="20"/>
+        </w:rPr>
         <w:t>width*height*filters</w:t>
       </w:r>
       <w:r>
@@ -195,16 +218,18 @@
         <w:t xml:space="preserve">broadcasting to </w:t>
       </w:r>
       <w:r>
-        <w:t xml:space="preserve">the filters, </w:t>
-      </w:r>
-      <w:r>
-        <w:t xml:space="preserve">then </w:t>
-      </w:r>
-      <w:r>
-        <w:t xml:space="preserve">the program can be reduced to width*height </w:t>
-      </w:r>
-      <w:r>
-        <w:t>fetches</w:t>
+        <w:t>the filters</w:t>
+      </w:r>
+      <w:r>
+        <w:t xml:space="preserve"> the number of fetches can be reduced to </w:t>
+      </w:r>
+      <w:r>
+        <w:rPr>
+          <w:rFonts w:ascii="Courier New" w:hAnsi="Courier New" w:cs="Courier New"/>
+          <w:sz w:val="20"/>
+          <w:szCs w:val="20"/>
+        </w:rPr>
+        <w:t>width*height</w:t>
       </w:r>
       <w:r>
         <w:t xml:space="preserve">. </w:t>
@@ -215,7 +240,22 @@
         <w:ind w:firstLine="720"/>
       </w:pPr>
       <w:r>
-        <w:t xml:space="preserve">This introduces its own set of challenges as our dispatch code can become too tightly coupled with the filter implementation. AOP addresses this by pipelining the system code either at compile or runtime. </w:t>
+        <w:t xml:space="preserve">This introduces its own set of challenges as our dispatch code can become too tightly coupled with the filter implementation. AOP addresses this by </w:t>
+      </w:r>
+      <w:r>
+        <w:t xml:space="preserve">instrumenting code </w:t>
+      </w:r>
+      <w:r>
+        <w:t>pipelin</w:t>
+      </w:r>
+      <w:r>
+        <w:t>es</w:t>
+      </w:r>
+      <w:r>
+        <w:t xml:space="preserve"> either at compile or runtime.</w:t>
+      </w:r>
+      <w:r>
+        <w:t xml:space="preserve"> </w:t>
       </w:r>
     </w:p>
     <w:p>
@@ -226,88 +266,130 @@
         <w:t xml:space="preserve">The pipelining adds ‘joinpoint’ which are possible injection points throughout the code base. Examples could include before a method is called or after an exception is thrown. </w:t>
       </w:r>
       <w:r>
-        <w:t xml:space="preserve">Next an ‘advice’ is represented as a callback behavior and bound to the joinpoint as a ‘pointcut’. </w:t>
-      </w:r>
+        <w:t xml:space="preserve">Next an </w:t>
+      </w:r>
+      <w:r>
+        <w:lastRenderedPageBreak/>
+        <w:t xml:space="preserve">‘advice’ </w:t>
+      </w:r>
+      <w:r>
+        <w:t xml:space="preserve">is associated with a joinpoint to perform a custom behavior. It </w:t>
+      </w:r>
+      <w:r>
+        <w:t xml:space="preserve">is </w:t>
+      </w:r>
+      <w:r>
+        <w:t xml:space="preserve">typically </w:t>
+      </w:r>
+      <w:r>
+        <w:t xml:space="preserve">represented as a callback and </w:t>
+      </w:r>
+      <w:r>
+        <w:t xml:space="preserve">once bound become a </w:t>
+      </w:r>
+      <w:r>
+        <w:t xml:space="preserve">‘pointcut’. </w:t>
+      </w:r>
+    </w:p>
+    <w:p>
+      <w:pPr>
+        <w:ind w:firstLine="720"/>
+      </w:pPr>
       <w:r>
         <w:t xml:space="preserve">This </w:t>
       </w:r>
       <w:r>
+        <w:t xml:space="preserve">solution </w:t>
+      </w:r>
+      <w:r>
+        <w:t xml:space="preserve">provides a mechanism to push the complexity of ‘weaving’ functionality down to the compiler and away from the system engineer. </w:t>
+      </w:r>
+    </w:p>
+    <w:p>
+      <w:pPr>
+        <w:pStyle w:val="Heading2"/>
+      </w:pPr>
+      <w:r>
+        <w:t>Qu, L; Liu, D. Aspect Mining Using Method Call Trees (2007)</w:t>
+      </w:r>
+    </w:p>
+    <w:p>
+      <w:pPr>
+        <w:ind w:firstLine="720"/>
+      </w:pPr>
+      <w:r>
+        <w:t xml:space="preserve">“Aspect mining tries to identify crosscutting concerns in legacy systems and thus supports the adaptation to an aspect-oriented design.” </w:t>
+      </w:r>
+      <w:r>
+        <w:t xml:space="preserve">This is relevant anytime software needs to be promoted to new frameworks and technologies. </w:t>
+      </w:r>
+    </w:p>
+    <w:p>
+      <w:pPr>
+        <w:ind w:firstLine="720"/>
+      </w:pPr>
+      <w:r>
+        <w:t xml:space="preserve">One of the challenges with legacy software is that it tends to be grey box, by which the details can be known but are expensive to extract. Previous efforts have tried to work around this by processing predefined workloads through the system and then taking snapshots of the application state at runtime. </w:t>
+      </w:r>
+    </w:p>
+    <w:p>
+      <w:pPr>
+        <w:ind w:firstLine="720"/>
+      </w:pPr>
+      <w:r>
+        <w:t>T</w:t>
+      </w:r>
+      <w:r>
+        <w:t>his is not a complete solution as the workloads might not be representative of the entire system. The results can also be overfitted and misrepresent the priority to address certain results.</w:t>
+      </w:r>
+      <w:r>
+        <w:t xml:space="preserve"> </w:t>
+      </w:r>
+      <w:r>
+        <w:t xml:space="preserve">The authors mitigate this scenario by using static analysis instead of dynamic analysis. </w:t>
+      </w:r>
+    </w:p>
+    <w:p>
+      <w:pPr>
+        <w:ind w:firstLine="720"/>
+      </w:pPr>
+      <w:r>
+        <w:t xml:space="preserve">First, they extract the call graph from the application and label </w:t>
+      </w:r>
+      <w:r>
+        <w:t xml:space="preserve">which methods call what other methods. As they traverse the graph they used a stack to build up the relationships of “A leads to B.” This is converted into a matrix and the summation of these state changes is provided. </w:t>
+      </w:r>
+    </w:p>
+    <w:p>
+      <w:pPr>
+        <w:ind w:firstLine="720"/>
+      </w:pPr>
+      <w:r>
+        <w:t xml:space="preserve">Most of the matrix </w:t>
+      </w:r>
+      <w:r>
+        <w:t xml:space="preserve">cells </w:t>
+      </w:r>
+      <w:r>
+        <w:t xml:space="preserve">will have a low or zero valued score as most methods do not call most other methods. Where an aspect needs to exist, there will naturally be a higher score. For </w:t>
+      </w:r>
+      <w:r>
         <w:lastRenderedPageBreak/>
-        <w:t xml:space="preserve">system provides a mechanism to push the complexity of ‘weaving’ functionality down to the compiler and away from the system engineer. </w:t>
+        <w:t xml:space="preserve">instance, the logging code is called from everywhere thus </w:t>
+      </w:r>
+      <w:r>
+        <w:t xml:space="preserve">transitional states leading to its methods </w:t>
+      </w:r>
+      <w:r>
+        <w:t>will have a high score.</w:t>
       </w:r>
     </w:p>
     <w:p>
       <w:pPr>
         <w:pStyle w:val="Heading2"/>
       </w:pPr>
-      <w:r>
-        <w:t>Qu, L; Liu, D. Aspect Mining Using Method Call Trees (2007)</w:t>
-      </w:r>
-    </w:p>
-    <w:p>
-      <w:pPr>
-        <w:ind w:firstLine="720"/>
-      </w:pPr>
-      <w:r>
-        <w:t xml:space="preserve">“Aspect mining tries to identify crosscutting concerns in legacy systems and thus supports the adaptation to an aspect-oriented design.” </w:t>
-      </w:r>
-      <w:r>
-        <w:t xml:space="preserve">This is relevant anytime software needs to be promoted to new frameworks and technologies. </w:t>
-      </w:r>
-    </w:p>
-    <w:p>
-      <w:pPr>
-        <w:ind w:firstLine="720"/>
-      </w:pPr>
-      <w:r>
-        <w:t xml:space="preserve">One of the challenges with legacy software is that it tends to be grey box, by which the details can be known but are expensive to extract. Previous efforts have tried to work around this by processing predefined workloads through the system and then taking snapshots of the application state at runtime. </w:t>
-      </w:r>
-    </w:p>
-    <w:p>
-      <w:pPr>
-        <w:ind w:firstLine="720"/>
-      </w:pPr>
-      <w:r>
-        <w:t xml:space="preserve">However, this is not a complete solution as the workloads might not be representative of the entire system. The results can also be overfitted and misrepresent the priority to address certain results. </w:t>
-      </w:r>
-    </w:p>
-    <w:p>
-      <w:pPr>
-        <w:ind w:firstLine="720"/>
-      </w:pPr>
-      <w:r>
-        <w:t xml:space="preserve">The authors mitigate this scenario by using static analysis instead of dynamic analysis. First, they extract the call graph from the application and label </w:t>
-      </w:r>
-      <w:r>
-        <w:t xml:space="preserve">which methods call what other methods. As they traverse the graph they used a stack to build up the relationships of “A leads to B.” This is converted into a matrix and the summation of these state changes is provided. </w:t>
-      </w:r>
-    </w:p>
-    <w:p>
-      <w:pPr>
-        <w:ind w:firstLine="720"/>
-      </w:pPr>
-      <w:r>
-        <w:t>Most of the matrix will have a low or zero valued score as most methods do not call most other methods. Where an aspect needs to exist, there will naturally be a higher score. For instance, the logging code is called from everywhere thus its methods will have a high score.</w:t>
-      </w:r>
-    </w:p>
-    <w:p>
-      <w:pPr>
-        <w:spacing w:line="259" w:lineRule="auto"/>
-        <w:rPr>
-          <w:b/>
-        </w:rPr>
-      </w:pPr>
-      <w:r>
-        <w:br w:type="page"/>
-      </w:r>
-    </w:p>
-    <w:p>
-      <w:pPr>
-        <w:pStyle w:val="Heading2"/>
-      </w:pPr>
       <w:proofErr w:type="spellStart"/>
       <w:r>
-        <w:lastRenderedPageBreak/>
         <w:t>Cojocar</w:t>
       </w:r>
       <w:proofErr w:type="spellEnd"/>
@@ -341,7 +423,38 @@
         <w:ind w:firstLine="720"/>
       </w:pPr>
       <w:r>
-        <w:t xml:space="preserve">The most frequently referenced aspect is logging and to no surprise they choose logging as their proof of concept. The algorithm looks at class metadata and attempts to find static fields are named “logger” or “tracer.” References to these objects are then tracked through the codebase. The results are sorted based on the </w:t>
+        <w:t xml:space="preserve">The most frequently referenced aspect is logging and to no surprise they chose logging as their proof of concept. The algorithm looks at class metadata and attempts to find </w:t>
+      </w:r>
+      <w:r>
+        <w:rPr>
+          <w:rFonts w:ascii="Courier New" w:hAnsi="Courier New" w:cs="Courier New"/>
+          <w:sz w:val="20"/>
+          <w:szCs w:val="20"/>
+        </w:rPr>
+        <w:t>static</w:t>
+      </w:r>
+      <w:r>
+        <w:rPr>
+          <w:rFonts w:ascii="Courier New" w:hAnsi="Courier New" w:cs="Courier New"/>
+          <w:sz w:val="20"/>
+          <w:szCs w:val="20"/>
+        </w:rPr>
+        <w:t xml:space="preserve"> final</w:t>
+      </w:r>
+      <w:r>
+        <w:t xml:space="preserve"> fields </w:t>
+      </w:r>
+      <w:r>
+        <w:t xml:space="preserve">with </w:t>
+      </w:r>
+      <w:r>
+        <w:t>nam</w:t>
+      </w:r>
+      <w:r>
+        <w:t>es like</w:t>
+      </w:r>
+      <w:r>
+        <w:t xml:space="preserve"> “logger” or “tracer.” References to these objects are then tracked through the codebase. The results are sorted based on the </w:t>
       </w:r>
       <w:r>
         <w:t>number of references to the implementation class.</w:t>
@@ -352,23 +465,18 @@
         <w:ind w:firstLine="720"/>
       </w:pPr>
       <w:r>
-        <w:t>The biggest challenge with this approach is that it is overly specialized and is unlikely to work in most scenarios. If the logger was called “</w:t>
-      </w:r>
-      <w:proofErr w:type="spellStart"/>
-      <w:r>
+        <w:t xml:space="preserve">The biggest challenge with this approach is that it is overly specialized and is unlikely to work in most scenarios. If the logger was called </w:t>
+      </w:r>
+      <w:r>
+        <w:rPr>
+          <w:rFonts w:ascii="Courier New" w:hAnsi="Courier New" w:cs="Courier New"/>
+          <w:sz w:val="20"/>
+          <w:szCs w:val="20"/>
+        </w:rPr>
         <w:t>OutFile</w:t>
       </w:r>
-      <w:proofErr w:type="spellEnd"/>
-      <w:r>
-        <w:t xml:space="preserve">” or was an instance field it would be missed. </w:t>
-      </w:r>
-    </w:p>
-    <w:p>
-      <w:pPr>
-        <w:ind w:firstLine="720"/>
-      </w:pPr>
-      <w:r>
-        <w:t xml:space="preserve">These challenges are briefly touched upon and dismissed by the authors as being non-issues. This belief is driven by the assumption that their </w:t>
+      <w:r>
+        <w:t xml:space="preserve"> or was an instance field it would be missed. These challenges are briefly touched upon and dismissed by the authors as being non-issues. This belief is driven by the assumption that their </w:t>
       </w:r>
       <w:r>
         <w:t>four</w:t>
@@ -382,7 +490,19 @@
         <w:ind w:firstLine="720"/>
       </w:pPr>
       <w:r>
-        <w:t>According to Table III clearly this cannot be the case as all projects use the same Apache logging framework. Instead the author should have identified the top four logging frameworks for Java and examples which used them.</w:t>
+        <w:t xml:space="preserve">According to Table III clearly this cannot be the case as all projects use the same Apache logging framework. Instead the author should have identified the top </w:t>
+      </w:r>
+      <w:r>
+        <w:t>N</w:t>
+      </w:r>
+      <w:r>
+        <w:t xml:space="preserve"> logging frameworks examples </w:t>
+      </w:r>
+      <w:r>
+        <w:t>projects for each of them</w:t>
+      </w:r>
+      <w:r>
+        <w:t>.</w:t>
       </w:r>
       <w:r>
         <w:t xml:space="preserve"> </w:t>
@@ -408,11 +528,20 @@
         <w:ind w:firstLine="720"/>
       </w:pPr>
       <w:r>
-        <w:t xml:space="preserve">The paper concludes by stating that the specialized searching method is highly scalable. However, this cannot be true as each aspect minor is overly specialized and is unlikely to work </w:t>
-      </w:r>
-      <w:r>
         <w:lastRenderedPageBreak/>
-        <w:t>across a series of related libraries. At best this is glorified text extraction at worse this is not a fully thought out solution.</w:t>
+        <w:t xml:space="preserve">The paper concludes by stating that the specialized searching method is highly scalable. However, this cannot be true as each aspect </w:t>
+      </w:r>
+      <w:r>
+        <w:t>mining script</w:t>
+      </w:r>
+      <w:r>
+        <w:t xml:space="preserve"> is overly specialized and is unlikely to work across a series of related libraries. At best this is </w:t>
+      </w:r>
+      <w:r>
+        <w:t xml:space="preserve">a </w:t>
+      </w:r>
+      <w:r>
+        <w:t>glorified text extraction at worse this is not a fully thought out solution.</w:t>
       </w:r>
     </w:p>
     <w:p>
@@ -431,7 +560,19 @@
     <w:p>
       <w:r>
         <w:tab/>
-        <w:t>“Most aspect mining techniques have not lived up to their expectations yet. In this paper [the authors] … provide a detailed accounting of root causes.” The authors continue to describe how aspect mining and aspect refactoring have attempted to automate their trade, however it is often immature.</w:t>
+        <w:t>“Most aspect mining techniques have not lived up to their expectations yet. In this paper [the authors] … provide a detailed accounting of root causes.” The authors continue to describe how aspect mining and aspect refactoring</w:t>
+      </w:r>
+      <w:r>
+        <w:t xml:space="preserve"> professionals</w:t>
+      </w:r>
+      <w:r>
+        <w:t xml:space="preserve"> have attempted to automate their trade</w:t>
+      </w:r>
+      <w:r>
+        <w:t xml:space="preserve">. They conclude the section by simply stating the entire field is very </w:t>
+      </w:r>
+      <w:r>
+        <w:t>immature.</w:t>
       </w:r>
     </w:p>
     <w:p>
@@ -442,15 +583,60 @@
         <w:t xml:space="preserve">The first challenge is identifying which crosscutting concerns should be migrated into aspects. </w:t>
       </w:r>
       <w:r>
-        <w:t xml:space="preserve">Early aspect mining attempts to look at early versions of the code as these initial ideas are less likely to be well thought out, leading to poor design seeds. They also discuss special purpose code browsers and automated mining via seed points. </w:t>
-      </w:r>
-    </w:p>
-    <w:p>
-      <w:pPr>
-        <w:ind w:firstLine="720"/>
-      </w:pPr>
-      <w:r>
-        <w:t>In the Top-Down Logging paper they could have used the mining seed approach to improve their efficiency. Often the developer knows which class implements the logger, and automated discovery is of minimal value. Instead the value-add is fully realized after the mining identifies the classes and their usages.</w:t>
+        <w:t xml:space="preserve">(1) </w:t>
+      </w:r>
+      <w:r>
+        <w:t xml:space="preserve">Early </w:t>
+      </w:r>
+      <w:r>
+        <w:t>A</w:t>
+      </w:r>
+      <w:r>
+        <w:t xml:space="preserve">spect </w:t>
+      </w:r>
+      <w:r>
+        <w:t>M</w:t>
+      </w:r>
+      <w:r>
+        <w:t>ining</w:t>
+      </w:r>
+      <w:r>
+        <w:t xml:space="preserve"> (EAM)</w:t>
+      </w:r>
+      <w:r>
+        <w:t xml:space="preserve"> attempts to look at early versions of the code as these initial ideas are less likely to be well thought out, leading to poor design seeds. They also discuss </w:t>
+      </w:r>
+      <w:r>
+        <w:t xml:space="preserve">(2) </w:t>
+      </w:r>
+      <w:r>
+        <w:t xml:space="preserve">special purpose code browsers and </w:t>
+      </w:r>
+      <w:r>
+        <w:t xml:space="preserve">(3) </w:t>
+      </w:r>
+      <w:r>
+        <w:t xml:space="preserve">automated mining via seed points. </w:t>
+      </w:r>
+    </w:p>
+    <w:p>
+      <w:pPr>
+        <w:ind w:firstLine="720"/>
+      </w:pPr>
+      <w:r>
+        <w:t>In the Top-Down Logging paper</w:t>
+      </w:r>
+      <w:r>
+        <w:t>,</w:t>
+      </w:r>
+      <w:r>
+        <w:t xml:space="preserve"> </w:t>
+      </w:r>
+      <w:r>
+        <w:t xml:space="preserve">those researchers </w:t>
+      </w:r>
+      <w:r>
+        <w:t>could have used the mining seed approach to improve their efficiency. Often the developer knows which class implements the logger, and automated discovery is of minimal value. Instead the value-add is fully realized after the mining identifies the classes and their usages.</w:t>
       </w:r>
     </w:p>
     <w:p>
@@ -469,14 +655,26 @@
         <w:ind w:firstLine="720"/>
       </w:pPr>
       <w:r>
-        <w:t xml:space="preserve">This suggests that the entire field maybe immature and lacking the additional layers of abstraction. For instance, the poor precision and recall sounds like overly optimistic matching of examples. An alternative explanation might be imprecise definitions of the search criteria. </w:t>
-      </w:r>
-      <w:r>
-        <w:t xml:space="preserve">No </w:t>
+        <w:t xml:space="preserve">This suggests that the field </w:t>
+      </w:r>
+      <w:r>
+        <w:t xml:space="preserve">may be </w:t>
+      </w:r>
+      <w:r>
+        <w:t xml:space="preserve">lacking </w:t>
+      </w:r>
+      <w:r>
+        <w:t xml:space="preserve">required </w:t>
+      </w:r>
+      <w:r>
+        <w:t xml:space="preserve">additional layers of abstraction. For instance, the poor precision and recall sounds like overly optimistic matching of examples. An </w:t>
       </w:r>
       <w:r>
         <w:lastRenderedPageBreak/>
-        <w:t>matter how much data is available, without proper search constraints the right answer will not be returned.</w:t>
+        <w:t xml:space="preserve">alternative explanation might be imprecise definitions of the search criteria. </w:t>
+      </w:r>
+      <w:r>
+        <w:t>No matter how much data is available, without proper search constraints the right answer will not be returned.</w:t>
       </w:r>
     </w:p>
     <w:p>
@@ -497,6 +695,8 @@
       <w:r>
         <w:t>Functional Programming</w:t>
       </w:r>
+      <w:bookmarkStart w:id="0" w:name="_GoBack"/>
+      <w:bookmarkEnd w:id="0"/>
     </w:p>
     <w:p>
       <w:pPr>
@@ -789,8 +989,6 @@
       <w:r>
         <w:t xml:space="preserve">A brief search reports that Python supports AOP through the spring module. It exposes capabilities for method interception and proxy factories. These joinpoint can be instrumented to dispatch additional calls before or after the method. This gives a lot of flexibility to an already flexible language. </w:t>
       </w:r>
-      <w:bookmarkStart w:id="0" w:name="_GoBack"/>
-      <w:bookmarkEnd w:id="0"/>
     </w:p>
     <w:sectPr>
       <w:headerReference w:type="default" r:id="rId8"/>
@@ -1947,7 +2145,7 @@
 </file>
 
 <file path=customXml/itemProps1.xml><?xml version="1.0" encoding="utf-8"?>
-<ds:datastoreItem xmlns:ds="http://schemas.openxmlformats.org/officeDocument/2006/customXml" ds:itemID="{F35A5CFC-BE9E-4E06-8690-BACB91EAA089}">
+<ds:datastoreItem xmlns:ds="http://schemas.openxmlformats.org/officeDocument/2006/customXml" ds:itemID="{D36076CB-55CB-409D-9061-7620808FD662}">
   <ds:schemaRefs>
     <ds:schemaRef ds:uri="http://schemas.openxmlformats.org/officeDocument/2006/bibliography"/>
   </ds:schemaRefs>

</xml_diff>

<commit_message>
Self Review Topic 2 -- first pass complete
</commit_message>
<xml_diff>
--- a/Week2_AspectProgramming/Week2_Bibliography.docx
+++ b/Week2_AspectProgramming/Week2_Bibliography.docx
@@ -695,8 +695,6 @@
       <w:r>
         <w:t>Functional Programming</w:t>
       </w:r>
-      <w:bookmarkStart w:id="0" w:name="_GoBack"/>
-      <w:bookmarkEnd w:id="0"/>
     </w:p>
     <w:p>
       <w:pPr>
@@ -722,7 +720,22 @@
         <w:ind w:firstLine="720"/>
       </w:pPr>
       <w:r>
-        <w:t>By convention the input arguments are not modified while producing the output. This enables many different functions to run concurrently across the same data sets and not encounter collisions. By convention OO languages take the opposite approach where the state is passed around, and the exposed methods directly modify itself.</w:t>
+        <w:t>By convention the input arguments are not modified while producing the output. This enables many different functions to run concurrently across the same data sets and not encounter collisions. By convention OO languages take the opposite approach where the state is passed around</w:t>
+      </w:r>
+      <w:r>
+        <w:t xml:space="preserve"> along with</w:t>
+      </w:r>
+      <w:r>
+        <w:t xml:space="preserve"> methods </w:t>
+      </w:r>
+      <w:r>
+        <w:t xml:space="preserve">to </w:t>
+      </w:r>
+      <w:r>
+        <w:t>manipulate it</w:t>
+      </w:r>
+      <w:r>
+        <w:t>.</w:t>
       </w:r>
     </w:p>
     <w:p>
@@ -762,7 +775,28 @@
       </w:pPr>
       <w:r>
         <w:lastRenderedPageBreak/>
-        <w:t xml:space="preserve">While they took accurate measurements the results and meaningless. No details are provided how the C# code was built nor if they used F# native libraries. None of these results could be identically reproduced by another peer. </w:t>
+        <w:t>T</w:t>
+      </w:r>
+      <w:r>
+        <w:t>hey took accurate measurements</w:t>
+      </w:r>
+      <w:r>
+        <w:t xml:space="preserve"> nevertheless</w:t>
+      </w:r>
+      <w:r>
+        <w:t xml:space="preserve"> the results a</w:t>
+      </w:r>
+      <w:r>
+        <w:t>re</w:t>
+      </w:r>
+      <w:r>
+        <w:t xml:space="preserve"> meaningless. No details are provided how the C# code was built nor if they used F# native </w:t>
+      </w:r>
+      <w:r>
+        <w:t>constructs</w:t>
+      </w:r>
+      <w:r>
+        <w:t xml:space="preserve">. None of these results could be reproduced by another peer. </w:t>
       </w:r>
       <w:r>
         <w:t>The test environments are also mixed with Linux for Haskell and Java versus Windows for F# and C#.</w:t>
@@ -773,7 +807,19 @@
         <w:ind w:firstLine="720"/>
       </w:pPr>
       <w:r>
-        <w:t>The challenge with naively comparing OO languages versus FP is that the differences are only syntactical. Consider C++ the gold standard of OO languages which passes around objects, but what are those objects? They are regular C structures with an extra pointer to a virtual call table. Then look at instance methods which are really functions that require the first parameter be the instance type. It’s all smoke and mirrors.</w:t>
+        <w:t>The challenge with naively comparing OO languages versus FP is that the differences are only</w:t>
+      </w:r>
+      <w:r>
+        <w:t xml:space="preserve"> </w:t>
+      </w:r>
+      <w:r>
+        <w:t>syntactical</w:t>
+      </w:r>
+      <w:r>
+        <w:t xml:space="preserve"> sugar and generalized defaults</w:t>
+      </w:r>
+      <w:r>
+        <w:t>. Consider C++ the gold standard of OO languages which passes around objects, but what are those objects? They are regular C structures with an extra pointer to a virtual call table. Then look at instance methods which are really functions that require the first parameter be the instance type. It’s all smoke and mirrors.</w:t>
       </w:r>
     </w:p>
     <w:p>
@@ -784,7 +830,31 @@
         <w:t xml:space="preserve">Instead the discussion should center around what paradigm is best suited for a given use-case. </w:t>
       </w:r>
       <w:r>
-        <w:t xml:space="preserve">For instance, adding one to every value in an array can be more efficiently written as a function than a class with one static method. The optimizer is as likely to choose one as the other. This leads to the need to focus on readability when designing software. </w:t>
+        <w:t xml:space="preserve">For instance, adding one to every value in an array can be more efficiently written as a function than a class with one static method. The optimizer is as likely to choose one </w:t>
+      </w:r>
+      <w:r>
+        <w:t xml:space="preserve">or the </w:t>
+      </w:r>
+      <w:r>
+        <w:t xml:space="preserve">other. </w:t>
+      </w:r>
+      <w:r>
+        <w:t xml:space="preserve"> </w:t>
+      </w:r>
+      <w:r>
+        <w:t xml:space="preserve">This </w:t>
+      </w:r>
+      <w:r>
+        <w:t>drives the conversation to the more critical point, that the focus needs to be on readability and clarity over an assumption that one language is “better</w:t>
+      </w:r>
+      <w:r>
+        <w:t>.</w:t>
+      </w:r>
+      <w:r>
+        <w:t>”</w:t>
+      </w:r>
+      <w:r>
+        <w:t xml:space="preserve"> </w:t>
       </w:r>
     </w:p>
     <w:p>
@@ -803,7 +873,13 @@
     <w:p>
       <w:r>
         <w:tab/>
-        <w:t>What is the research outlook in FP paradigm? In which software engineering development practice FP paradigm had been studied? These research questions were addressed by reviewing 184 papers published between 1980 and 2016.</w:t>
+        <w:t xml:space="preserve">What is the research outlook in FP paradigm? In which software engineering practice </w:t>
+      </w:r>
+      <w:r>
+        <w:t xml:space="preserve">have </w:t>
+      </w:r>
+      <w:r>
+        <w:t>FP paradigm been studied? These research questions were addressed by reviewing 184 papers published between 1980 and 2016.</w:t>
       </w:r>
     </w:p>
     <w:p>
@@ -836,7 +912,22 @@
         <w:ind w:firstLine="720"/>
       </w:pPr>
       <w:r>
-        <w:t>This argument sounds more academic than a real-world challenge. It misses the point that the industry lives on frameworks not snippets. Reusability comes from the object model that represents a task.</w:t>
+        <w:t xml:space="preserve">This argument sounds more academic than a real-world </w:t>
+      </w:r>
+      <w:r>
+        <w:t>scenario</w:t>
+      </w:r>
+      <w:r>
+        <w:t xml:space="preserve">. It misses the point that the industry lives on frameworks not snippets. Reusability comes from </w:t>
+      </w:r>
+      <w:r>
+        <w:t xml:space="preserve">importing an </w:t>
+      </w:r>
+      <w:r>
+        <w:t>object model that represents a task.</w:t>
+      </w:r>
+      <w:r>
+        <w:t xml:space="preserve"> Rarely is there concern about the size of the framework only the performance and reliability.</w:t>
       </w:r>
     </w:p>
     <w:p>
@@ -861,7 +952,19 @@
     <w:p>
       <w:r>
         <w:tab/>
-        <w:t xml:space="preserve">F# is a functional programming language for the .NET runtime, which attempts to bridge the best of both worlds. The source code style is primarily influenced by functional languages; however, it can fully utilize imperative paradigms where they make sense. </w:t>
+        <w:t>F# is a functional programming language</w:t>
+      </w:r>
+      <w:r>
+        <w:t xml:space="preserve"> with native support for </w:t>
+      </w:r>
+      <w:r>
+        <w:t xml:space="preserve">the .NET runtime, </w:t>
+      </w:r>
+      <w:r>
+        <w:t xml:space="preserve">providing </w:t>
+      </w:r>
+      <w:r>
+        <w:t xml:space="preserve">best of both worlds. The source code style is primarily influenced by functional languages; however, it can fully utilize imperative paradigms where they make sense. </w:t>
       </w:r>
     </w:p>
     <w:p>
@@ -871,7 +974,13 @@
       </w:r>
       <w:r>
         <w:lastRenderedPageBreak/>
-        <w:t>experiment relied on four developers using a test harness written in F#. They developers were asked to perform client-to-server validation across an HTTP channel.</w:t>
+        <w:t xml:space="preserve">experiment relied on </w:t>
+      </w:r>
+      <w:r>
+        <w:t>eight</w:t>
+      </w:r>
+      <w:r>
+        <w:t xml:space="preserve"> developers using a test harness written in F#. They developers were asked to perform client-to-server validation across an HTTP channel.</w:t>
       </w:r>
       <w:r>
         <w:t xml:space="preserve"> </w:t>
@@ -893,21 +1002,36 @@
         <w:ind w:firstLine="720"/>
       </w:pPr>
       <w:r>
-        <w:t xml:space="preserve">The users rated the typed tuples and immutable by default as the most useful features. They also described F# as a scripting language and did not believe it would be good for large scale software. Half of the test subjects said it deviated too far from C++ syntax style and felt unusual. This is likely what led to </w:t>
-      </w:r>
-      <w:r>
-        <w:t>all</w:t>
-      </w:r>
-      <w:r>
-        <w:t xml:space="preserve"> these features being ported into C#.</w:t>
-      </w:r>
-    </w:p>
-    <w:p>
-      <w:pPr>
-        <w:ind w:firstLine="720"/>
-      </w:pPr>
-      <w:r>
-        <w:t xml:space="preserve">The researchers acknowledged that the informal case study was not large enough to draw general conclusions. </w:t>
+        <w:t xml:space="preserve">The users rated the typed tuples and immutable by default as the most useful features. They also described F# as a scripting language and did not believe it would be good for large scale software. Half of the test subjects said it deviated too far from C++ syntax style and felt unusual. </w:t>
+      </w:r>
+    </w:p>
+    <w:p>
+      <w:pPr>
+        <w:ind w:firstLine="720"/>
+      </w:pPr>
+      <w:r>
+        <w:t>Perhaps similar results</w:t>
+      </w:r>
+      <w:r>
+        <w:t xml:space="preserve"> </w:t>
+      </w:r>
+      <w:r>
+        <w:t xml:space="preserve">from a larger study </w:t>
+      </w:r>
+      <w:r>
+        <w:t>led to these features being ported into C#.</w:t>
+      </w:r>
+      <w:r>
+        <w:t xml:space="preserve"> </w:t>
+      </w:r>
+      <w:r>
+        <w:t xml:space="preserve">The researchers acknowledged </w:t>
+      </w:r>
+      <w:r>
+        <w:t xml:space="preserve">this was </w:t>
+      </w:r>
+      <w:r>
+        <w:t xml:space="preserve">informal case study was not large enough to draw general conclusions. </w:t>
       </w:r>
     </w:p>
     <w:p>
@@ -926,17 +1050,27 @@
     <w:p>
       <w:r>
         <w:tab/>
-        <w:t xml:space="preserve">In the “Practical Impact of Functional Programming” article it was mentioned that literature discusses Haskell the most, yet the TIOBE index ranks Python first. </w:t>
+        <w:t xml:space="preserve">In the “Practical Impact of Functional Programming” article it was mentioned that literature discusses Haskell the most, yet the TIOBE index ranks Python </w:t>
+      </w:r>
+      <w:r>
+        <w:t>the most popular functional language across the industry.</w:t>
       </w:r>
     </w:p>
     <w:p>
       <w:r>
         <w:tab/>
-        <w:t xml:space="preserve">Python is an interpreted functional language with extensions for object-oriented patterns. The author states that it is an ideal first language as it can be used in a wide range of scenarios, free, and provides an REPL interface for rapid development. </w:t>
-      </w:r>
-    </w:p>
-    <w:p>
-      <w:r>
+        <w:t xml:space="preserve">Python is an interpreted functional language with extensions for object-oriented patterns. The author states that it is an ideal first language as it can be used in a wide range of scenarios, </w:t>
+      </w:r>
+      <w:r>
+        <w:t xml:space="preserve">completely </w:t>
+      </w:r>
+      <w:r>
+        <w:t xml:space="preserve">free, and provides an REPL interface for rapid development. </w:t>
+      </w:r>
+    </w:p>
+    <w:p>
+      <w:r>
+        <w:lastRenderedPageBreak/>
         <w:tab/>
         <w:t xml:space="preserve">Variables are typed with built-in </w:t>
       </w:r>
@@ -950,7 +1084,10 @@
         <w:t xml:space="preserve">, Booleans, and complex data types. </w:t>
       </w:r>
       <w:r>
-        <w:t xml:space="preserve">These </w:t>
+        <w:t>Users</w:t>
+      </w:r>
+      <w:r>
+        <w:t xml:space="preserve"> </w:t>
       </w:r>
       <w:r>
         <w:t xml:space="preserve">can also access </w:t>
@@ -967,7 +1104,6 @@
         <w:ind w:firstLine="720"/>
       </w:pPr>
       <w:r>
-        <w:lastRenderedPageBreak/>
         <w:t>Another key language construct is the function. Functions represent blocks of reusable code. This is a slightly different definition than other functional languages which contain expressions.</w:t>
       </w:r>
       <w:r>
@@ -987,8 +1123,16 @@
         <w:ind w:firstLine="720"/>
       </w:pPr>
       <w:r>
-        <w:t xml:space="preserve">A brief search reports that Python supports AOP through the spring module. It exposes capabilities for method interception and proxy factories. These joinpoint can be instrumented to dispatch additional calls before or after the method. This gives a lot of flexibility to an already flexible language. </w:t>
-      </w:r>
+        <w:t xml:space="preserve">A brief search </w:t>
+      </w:r>
+      <w:r>
+        <w:t xml:space="preserve">also </w:t>
+      </w:r>
+      <w:r>
+        <w:t xml:space="preserve">reports that Python supports AOP through the spring module. It exposes capabilities for method interception and proxy factories. These joinpoint can be instrumented to dispatch additional calls before or after the method. This gives a lot of flexibility to an already flexible language. </w:t>
+      </w:r>
+      <w:bookmarkStart w:id="0" w:name="_GoBack"/>
+      <w:bookmarkEnd w:id="0"/>
     </w:p>
     <w:sectPr>
       <w:headerReference w:type="default" r:id="rId8"/>
@@ -2145,7 +2289,7 @@
 </file>
 
 <file path=customXml/itemProps1.xml><?xml version="1.0" encoding="utf-8"?>
-<ds:datastoreItem xmlns:ds="http://schemas.openxmlformats.org/officeDocument/2006/customXml" ds:itemID="{D36076CB-55CB-409D-9061-7620808FD662}">
+<ds:datastoreItem xmlns:ds="http://schemas.openxmlformats.org/officeDocument/2006/customXml" ds:itemID="{0A2A6528-9C45-4349-BF57-B2C36B6F33D3}">
   <ds:schemaRefs>
     <ds:schemaRef ds:uri="http://schemas.openxmlformats.org/officeDocument/2006/bibliography"/>
   </ds:schemaRefs>

</xml_diff>